<commit_message>
Début de la nav barre
</commit_message>
<xml_diff>
--- a/SAE-S204.docx
+++ b/SAE-S204.docx
@@ -39,7 +39,7 @@
       <w:hyperlink r:id="rId5">
         <w:r>
           <w:rPr>
-            <w:rStyle w:val="Hyperlink"/>
+            <w:rStyle w:val="Lienhypertexte"/>
           </w:rPr>
           <w:t>https://www.armeedusalut.fr/</w:t>
         </w:r>
@@ -47,7 +47,21 @@
     </w:p>
     <w:p>
       <w:r>
-        <w:t xml:space="preserve">1. Le site manque d'organisation. Il y a bcp d'info éparpiller dans une seule page de manière incohérente. On ne sait pas quoi lire. Il n'y a pas de fil conducteur </w:t>
+        <w:t xml:space="preserve">1. Le site manque d'organisation. Il y a </w:t>
+      </w:r>
+      <w:proofErr w:type="spellStart"/>
+      <w:r>
+        <w:t>bcp</w:t>
+      </w:r>
+      <w:proofErr w:type="spellEnd"/>
+      <w:r>
+        <w:t xml:space="preserve"> d'info éparpill</w:t>
+      </w:r>
+      <w:r>
+        <w:t>é</w:t>
+      </w:r>
+      <w:r>
+        <w:t xml:space="preserve"> dans une seule page de manière incohérente. On ne sait pas quoi lire. Il n'y a pas de fil conducteur </w:t>
       </w:r>
     </w:p>
     <w:p>
@@ -56,8 +70,37 @@
       </w:r>
     </w:p>
     <w:p>
-      <w:r>
-        <w:t>3. Le footer est trop long. Il y a bcp d'info qu’on n’a pas l'habitude de trouver dans le footer. Des raccourcis vers des liens du site sont proposé, à voir si cela est vraiment utile. De plus il est très mal organisé (histoire, contact, lien, réseaux, politique...)</w:t>
+      <w:commentRangeStart w:id="0"/>
+      <w:r>
+        <w:t xml:space="preserve">3. Le </w:t>
+      </w:r>
+      <w:proofErr w:type="spellStart"/>
+      <w:r>
+        <w:t>footer</w:t>
+      </w:r>
+      <w:proofErr w:type="spellEnd"/>
+      <w:r>
+        <w:t xml:space="preserve"> est trop long. Il y a </w:t>
+      </w:r>
+      <w:proofErr w:type="spellStart"/>
+      <w:r>
+        <w:t>bcp</w:t>
+      </w:r>
+      <w:proofErr w:type="spellEnd"/>
+      <w:r>
+        <w:t xml:space="preserve"> d'info qu’on n’a pas l'habitude de trouver dans le </w:t>
+      </w:r>
+      <w:proofErr w:type="spellStart"/>
+      <w:r>
+        <w:t>footer</w:t>
+      </w:r>
+      <w:proofErr w:type="spellEnd"/>
+      <w:r>
+        <w:t>. Des raccourcis vers des liens du site sont proposé, à voir si cela est vraiment utile. De plus il est très mal organisé (histoire, contact, lien, réseaux, politique...)</w:t>
+      </w:r>
+      <w:commentRangeEnd w:id="0"/>
+      <w:r>
+        <w:commentReference w:id="0"/>
       </w:r>
     </w:p>
     <w:p>
@@ -72,7 +115,13 @@
     </w:p>
     <w:p>
       <w:r>
-        <w:t>6. Les titres des menus ne sont pas très indicatifs, la barre du menu empiète sur le logo du site.</w:t>
+        <w:t>6. Les titres des menus ne sont pas très indicatifs, la barre du menu empiète sur le logo du site</w:t>
+      </w:r>
+      <w:r>
+        <w:t xml:space="preserve"> et sur l’espace bénévole</w:t>
+      </w:r>
+      <w:r>
+        <w:t>.</w:t>
       </w:r>
     </w:p>
     <w:p>
@@ -82,7 +131,22 @@
     </w:p>
     <w:p>
       <w:r>
-        <w:t>8. Je pense que la barre de navigation pour s'inscrire de devrait pas être en fin de pages</w:t>
+        <w:t xml:space="preserve">8. </w:t>
+      </w:r>
+      <w:r>
+        <w:t>(</w:t>
+      </w:r>
+      <w:r>
+        <w:t xml:space="preserve">Je pense que la barre de navigation pour s'inscrire </w:t>
+      </w:r>
+      <w:r>
+        <w:t>n</w:t>
+      </w:r>
+      <w:r>
+        <w:t>e devrait pas être en fin de pages</w:t>
+      </w:r>
+      <w:r>
+        <w:t>)</w:t>
       </w:r>
     </w:p>
     <w:p>
@@ -94,6 +158,9 @@
       <w:r>
         <w:t xml:space="preserve">10. La barre de navigation prend trop de temps à apparaitre </w:t>
       </w:r>
+      <w:r>
+        <w:t>+ fonctionnement peu intuitif</w:t>
+      </w:r>
     </w:p>
     <w:p>
       <w:r>
@@ -116,7 +183,7 @@
       </w:r>
       <w:r>
         <w:rPr>
-          <w:rFonts w:ascii="Aptos" w:hAnsi="Aptos" w:eastAsia="Aptos" w:cs="Aptos"/>
+          <w:rFonts w:ascii="Aptos" w:eastAsia="Aptos" w:hAnsi="Aptos" w:cs="Aptos"/>
         </w:rPr>
         <w:t xml:space="preserve">Inspirez-vous, agissez, recevez nos actualités) --&gt; à voir </w:t>
       </w:r>
@@ -124,24 +191,238 @@
     <w:p>
       <w:pPr>
         <w:rPr>
-          <w:rFonts w:ascii="Aptos" w:hAnsi="Aptos" w:eastAsia="Aptos" w:cs="Aptos"/>
+          <w:rFonts w:ascii="Aptos" w:eastAsia="Aptos" w:hAnsi="Aptos" w:cs="Aptos"/>
         </w:rPr>
       </w:pPr>
       <w:r>
         <w:rPr>
-          <w:rFonts w:ascii="Aptos" w:hAnsi="Aptos" w:eastAsia="Aptos" w:cs="Aptos"/>
+          <w:rFonts w:ascii="Aptos" w:eastAsia="Aptos" w:hAnsi="Aptos" w:cs="Aptos"/>
         </w:rPr>
         <w:t xml:space="preserve">14. </w:t>
       </w:r>
     </w:p>
+    <w:p>
+      <w:pPr>
+        <w:rPr>
+          <w:rFonts w:ascii="Aptos" w:eastAsia="Aptos" w:hAnsi="Aptos" w:cs="Aptos"/>
+        </w:rPr>
+      </w:pPr>
+    </w:p>
+    <w:p>
+      <w:pPr>
+        <w:rPr>
+          <w:rFonts w:ascii="Aptos" w:eastAsia="Aptos" w:hAnsi="Aptos" w:cs="Aptos"/>
+        </w:rPr>
+      </w:pPr>
+      <w:r>
+        <w:rPr>
+          <w:rFonts w:ascii="Aptos" w:eastAsia="Aptos" w:hAnsi="Aptos" w:cs="Aptos"/>
+        </w:rPr>
+        <w:t>L’Armée du Salut est une organisation bénévole</w:t>
+      </w:r>
+      <w:r>
+        <w:rPr>
+          <w:rFonts w:ascii="Aptos" w:eastAsia="Aptos" w:hAnsi="Aptos" w:cs="Aptos"/>
+        </w:rPr>
+        <w:t xml:space="preserve"> qui aide les gens en situation de précarité</w:t>
+      </w:r>
+      <w:r>
+        <w:rPr>
+          <w:rFonts w:ascii="Aptos" w:eastAsia="Aptos" w:hAnsi="Aptos" w:cs="Aptos"/>
+        </w:rPr>
+        <w:t xml:space="preserve">, leur site internet est pour eux une partie centrale </w:t>
+      </w:r>
+      <w:r>
+        <w:rPr>
+          <w:rFonts w:ascii="Aptos" w:eastAsia="Aptos" w:hAnsi="Aptos" w:cs="Aptos"/>
+        </w:rPr>
+        <w:t xml:space="preserve">de leur organisation car </w:t>
+      </w:r>
+      <w:r>
+        <w:rPr>
+          <w:rFonts w:ascii="Aptos" w:eastAsia="Aptos" w:hAnsi="Aptos" w:cs="Aptos"/>
+        </w:rPr>
+        <w:t>il permet à des pa</w:t>
+      </w:r>
+      <w:r>
+        <w:rPr>
+          <w:rFonts w:ascii="Aptos" w:eastAsia="Aptos" w:hAnsi="Aptos" w:cs="Aptos"/>
+        </w:rPr>
+        <w:t>rticuliers de se renseigner sur l’organisation</w:t>
+      </w:r>
+      <w:r>
+        <w:rPr>
+          <w:rFonts w:ascii="Aptos" w:eastAsia="Aptos" w:hAnsi="Aptos" w:cs="Aptos"/>
+        </w:rPr>
+        <w:t>, de faire des dons et/ou de pouvoir les rejoindre en tant que bénévole</w:t>
+      </w:r>
+      <w:r>
+        <w:rPr>
+          <w:rFonts w:ascii="Aptos" w:eastAsia="Aptos" w:hAnsi="Aptos" w:cs="Aptos"/>
+        </w:rPr>
+        <w:t>.</w:t>
+      </w:r>
+    </w:p>
+    <w:p>
+      <w:pPr>
+        <w:rPr>
+          <w:rFonts w:ascii="Aptos" w:eastAsia="Aptos" w:hAnsi="Aptos" w:cs="Aptos"/>
+        </w:rPr>
+      </w:pPr>
+      <w:r>
+        <w:rPr>
+          <w:rFonts w:ascii="Aptos" w:eastAsia="Aptos" w:hAnsi="Aptos" w:cs="Aptos"/>
+        </w:rPr>
+        <w:t xml:space="preserve">Cependant, malgré l’aspect centrale de ce site, </w:t>
+      </w:r>
+      <w:r>
+        <w:rPr>
+          <w:rFonts w:ascii="Aptos" w:eastAsia="Aptos" w:hAnsi="Aptos" w:cs="Aptos"/>
+        </w:rPr>
+        <w:t xml:space="preserve">le soin qui lui </w:t>
+      </w:r>
+      <w:r>
+        <w:rPr>
+          <w:rFonts w:ascii="Aptos" w:eastAsia="Aptos" w:hAnsi="Aptos" w:cs="Aptos"/>
+        </w:rPr>
+        <w:t>ai apporté n’est pas énorme</w:t>
+      </w:r>
+      <w:r>
+        <w:rPr>
+          <w:rFonts w:ascii="Aptos" w:eastAsia="Aptos" w:hAnsi="Aptos" w:cs="Aptos"/>
+        </w:rPr>
+        <w:t>. En conséquence, le site semble vieux, mal organisé</w:t>
+      </w:r>
+      <w:r>
+        <w:rPr>
+          <w:rFonts w:ascii="Aptos" w:eastAsia="Aptos" w:hAnsi="Aptos" w:cs="Aptos"/>
+        </w:rPr>
+        <w:t>, noie ses utilisateurs sous une masse d’informations</w:t>
+      </w:r>
+      <w:r>
+        <w:rPr>
+          <w:rFonts w:ascii="Aptos" w:eastAsia="Aptos" w:hAnsi="Aptos" w:cs="Aptos"/>
+        </w:rPr>
+        <w:t xml:space="preserve"> et peux même sembler agressif sur certain points.</w:t>
+      </w:r>
+    </w:p>
+    <w:p>
+      <w:pPr>
+        <w:rPr>
+          <w:rFonts w:ascii="Aptos" w:eastAsia="Aptos" w:hAnsi="Aptos" w:cs="Aptos"/>
+        </w:rPr>
+      </w:pPr>
+      <w:r>
+        <w:rPr>
+          <w:rFonts w:ascii="Aptos" w:eastAsia="Aptos" w:hAnsi="Aptos" w:cs="Aptos"/>
+        </w:rPr>
+        <w:t>Nous avons donc fait une liste de</w:t>
+      </w:r>
+      <w:r>
+        <w:rPr>
+          <w:rFonts w:ascii="Aptos" w:eastAsia="Aptos" w:hAnsi="Aptos" w:cs="Aptos"/>
+        </w:rPr>
+        <w:t>s</w:t>
+      </w:r>
+      <w:r>
+        <w:rPr>
+          <w:rFonts w:ascii="Aptos" w:eastAsia="Aptos" w:hAnsi="Aptos" w:cs="Aptos"/>
+        </w:rPr>
+        <w:t xml:space="preserve"> problème</w:t>
+      </w:r>
+      <w:r>
+        <w:rPr>
+          <w:rFonts w:ascii="Aptos" w:eastAsia="Aptos" w:hAnsi="Aptos" w:cs="Aptos"/>
+        </w:rPr>
+        <w:t>s</w:t>
+      </w:r>
+      <w:r>
+        <w:rPr>
+          <w:rFonts w:ascii="Aptos" w:eastAsia="Aptos" w:hAnsi="Aptos" w:cs="Aptos"/>
+        </w:rPr>
+        <w:t xml:space="preserve"> et solution</w:t>
+      </w:r>
+      <w:r>
+        <w:rPr>
+          <w:rFonts w:ascii="Aptos" w:eastAsia="Aptos" w:hAnsi="Aptos" w:cs="Aptos"/>
+        </w:rPr>
+        <w:t xml:space="preserve">s </w:t>
+      </w:r>
+      <w:r>
+        <w:rPr>
+          <w:rFonts w:ascii="Aptos" w:eastAsia="Aptos" w:hAnsi="Aptos" w:cs="Aptos"/>
+        </w:rPr>
+        <w:t xml:space="preserve">que nous avons divisé en 2 catégorie : les </w:t>
+      </w:r>
+      <w:r>
+        <w:rPr>
+          <w:rFonts w:ascii="Aptos" w:eastAsia="Aptos" w:hAnsi="Aptos" w:cs="Aptos"/>
+        </w:rPr>
+        <w:t>« </w:t>
+      </w:r>
+      <w:proofErr w:type="spellStart"/>
+      <w:r>
+        <w:rPr>
+          <w:rFonts w:ascii="Aptos" w:eastAsia="Aptos" w:hAnsi="Aptos" w:cs="Aptos"/>
+        </w:rPr>
+        <w:t>nice</w:t>
+      </w:r>
+      <w:proofErr w:type="spellEnd"/>
+      <w:r>
+        <w:rPr>
+          <w:rFonts w:ascii="Aptos" w:eastAsia="Aptos" w:hAnsi="Aptos" w:cs="Aptos"/>
+        </w:rPr>
+        <w:t xml:space="preserve"> to have » et les « must have ».</w:t>
+      </w:r>
+    </w:p>
+    <w:p>
+      <w:pPr>
+        <w:rPr>
+          <w:rFonts w:ascii="Aptos" w:eastAsia="Aptos" w:hAnsi="Aptos" w:cs="Aptos"/>
+        </w:rPr>
+      </w:pPr>
+    </w:p>
     <w:sectPr>
-      <w:pgSz w:w="11906" w:h="16838" w:orient="portrait"/>
+      <w:pgSz w:w="11906" w:h="16838"/>
       <w:pgMar w:top="1417" w:right="1417" w:bottom="1417" w:left="1417" w:header="708" w:footer="708" w:gutter="0"/>
       <w:cols w:space="708"/>
       <w:docGrid w:linePitch="360"/>
     </w:sectPr>
   </w:body>
 </w:document>
+</file>
+
+<file path=word/comments.xml><?xml version="1.0" encoding="utf-8"?>
+<w:comments xmlns:wpc="http://schemas.microsoft.com/office/word/2010/wordprocessingCanvas" xmlns:cx="http://schemas.microsoft.com/office/drawing/2014/chartex" xmlns:cx1="http://schemas.microsoft.com/office/drawing/2015/9/8/chartex" xmlns:cx2="http://schemas.microsoft.com/office/drawing/2015/10/21/chartex" xmlns:cx3="http://schemas.microsoft.com/office/drawing/2016/5/9/chartex" xmlns:cx4="http://schemas.microsoft.com/office/drawing/2016/5/10/chartex" xmlns:cx5="http://schemas.microsoft.com/office/drawing/2016/5/11/chartex" xmlns:cx6="http://schemas.microsoft.com/office/drawing/2016/5/12/chartex" xmlns:cx7="http://schemas.microsoft.com/office/drawing/2016/5/13/chartex" xmlns:cx8="http://schemas.microsoft.com/office/drawing/2016/5/14/chartex" xmlns:mc="http://schemas.openxmlformats.org/markup-compatibility/2006" xmlns:aink="http://schemas.microsoft.com/office/drawing/2016/ink" xmlns:am3d="http://schemas.microsoft.com/office/drawing/2017/model3d" xmlns:o="urn:schemas-microsoft-com:office:office" xmlns:oel="http://schemas.microsoft.com/office/2019/extlst" xmlns:r="http://schemas.openxmlformats.org/officeDocument/2006/relationships" xmlns:m="http://schemas.openxmlformats.org/officeDocument/2006/math" xmlns:v="urn:schemas-microsoft-com:vml" xmlns:wp14="http://schemas.microsoft.com/office/word/2010/wordprocessingDrawing" xmlns:wp="http://schemas.openxmlformats.org/drawingml/2006/wordprocessingDrawing" xmlns:w10="urn:schemas-microsoft-com:office:word" xmlns:w="http://schemas.openxmlformats.org/wordprocessingml/2006/main" xmlns:w14="http://schemas.microsoft.com/office/word/2010/wordml" xmlns:w15="http://schemas.microsoft.com/office/word/2012/wordml" xmlns:w16cex="http://schemas.microsoft.com/office/word/2018/wordml/cex" xmlns:w16cid="http://schemas.microsoft.com/office/word/2016/wordml/cid" xmlns:w16="http://schemas.microsoft.com/office/word/2018/wordml" xmlns:w16du="http://schemas.microsoft.com/office/word/2023/wordml/word16du" xmlns:w16sdtdh="http://schemas.microsoft.com/office/word/2020/wordml/sdtdatahash" xmlns:w16sdtfl="http://schemas.microsoft.com/office/word/2024/wordml/sdtformatlock" xmlns:w16se="http://schemas.microsoft.com/office/word/2015/wordml/symex" xmlns:wpg="http://schemas.microsoft.com/office/word/2010/wordprocessingGroup" xmlns:wpi="http://schemas.microsoft.com/office/word/2010/wordprocessingInk" xmlns:wne="http://schemas.microsoft.com/office/word/2006/wordml" xmlns:wps="http://schemas.microsoft.com/office/word/2010/wordprocessingShape" mc:Ignorable="w14 w15 w16se w16cid w16 w16cex w16sdtdh w16sdtfl w16du wp14">
+  <w:comment w:id="0" w:author="Saul BOUCHEROT" w:date="2025-09-18T15:54:00Z" w:initials="SB">
+    <w:p>
+      <w:r>
+        <w:annotationRef/>
+      </w:r>
+      <w:r>
+        <w:t>pas vraiment, le footer c'est seulement la partie en gris, par contre en effet la partie en bas est peu claire.</w:t>
+      </w:r>
+    </w:p>
+  </w:comment>
+</w:comments>
+</file>
+
+<file path=word/commentsExtended.xml><?xml version="1.0" encoding="utf-8"?>
+<w15:commentsEx xmlns:wpc="http://schemas.microsoft.com/office/word/2010/wordprocessingCanvas" xmlns:cx="http://schemas.microsoft.com/office/drawing/2014/chartex" xmlns:cx1="http://schemas.microsoft.com/office/drawing/2015/9/8/chartex" xmlns:cx2="http://schemas.microsoft.com/office/drawing/2015/10/21/chartex" xmlns:cx3="http://schemas.microsoft.com/office/drawing/2016/5/9/chartex" xmlns:cx4="http://schemas.microsoft.com/office/drawing/2016/5/10/chartex" xmlns:cx5="http://schemas.microsoft.com/office/drawing/2016/5/11/chartex" xmlns:cx6="http://schemas.microsoft.com/office/drawing/2016/5/12/chartex" xmlns:cx7="http://schemas.microsoft.com/office/drawing/2016/5/13/chartex" xmlns:cx8="http://schemas.microsoft.com/office/drawing/2016/5/14/chartex" xmlns:mc="http://schemas.openxmlformats.org/markup-compatibility/2006" xmlns:aink="http://schemas.microsoft.com/office/drawing/2016/ink" xmlns:am3d="http://schemas.microsoft.com/office/drawing/2017/model3d" xmlns:o="urn:schemas-microsoft-com:office:office" xmlns:oel="http://schemas.microsoft.com/office/2019/extlst" xmlns:r="http://schemas.openxmlformats.org/officeDocument/2006/relationships" xmlns:m="http://schemas.openxmlformats.org/officeDocument/2006/math" xmlns:v="urn:schemas-microsoft-com:vml" xmlns:wp14="http://schemas.microsoft.com/office/word/2010/wordprocessingDrawing" xmlns:wp="http://schemas.openxmlformats.org/drawingml/2006/wordprocessingDrawing" xmlns:w10="urn:schemas-microsoft-com:office:word" xmlns:w="http://schemas.openxmlformats.org/wordprocessingml/2006/main" xmlns:w14="http://schemas.microsoft.com/office/word/2010/wordml" xmlns:w15="http://schemas.microsoft.com/office/word/2012/wordml" xmlns:w16cex="http://schemas.microsoft.com/office/word/2018/wordml/cex" xmlns:w16cid="http://schemas.microsoft.com/office/word/2016/wordml/cid" xmlns:w16="http://schemas.microsoft.com/office/word/2018/wordml" xmlns:w16du="http://schemas.microsoft.com/office/word/2023/wordml/word16du" xmlns:w16sdtdh="http://schemas.microsoft.com/office/word/2020/wordml/sdtdatahash" xmlns:w16sdtfl="http://schemas.microsoft.com/office/word/2024/wordml/sdtformatlock" xmlns:w16se="http://schemas.microsoft.com/office/word/2015/wordml/symex" xmlns:wpg="http://schemas.microsoft.com/office/word/2010/wordprocessingGroup" xmlns:wpi="http://schemas.microsoft.com/office/word/2010/wordprocessingInk" xmlns:wne="http://schemas.microsoft.com/office/word/2006/wordml" xmlns:wps="http://schemas.microsoft.com/office/word/2010/wordprocessingShape" mc:Ignorable="w14 w15 w16se w16cid w16 w16cex w16sdtdh w16sdtfl w16du wp14">
+  <w15:commentEx w15:paraId="55178A42" w15:done="0"/>
+</w15:commentsEx>
+</file>
+
+<file path=word/commentsExtensible.xml><?xml version="1.0" encoding="utf-8"?>
+<w16cex:commentsExtensible xmlns:wpc="http://schemas.microsoft.com/office/word/2010/wordprocessingCanvas" xmlns:cx="http://schemas.microsoft.com/office/drawing/2014/chartex" xmlns:cx1="http://schemas.microsoft.com/office/drawing/2015/9/8/chartex" xmlns:cx2="http://schemas.microsoft.com/office/drawing/2015/10/21/chartex" xmlns:cx3="http://schemas.microsoft.com/office/drawing/2016/5/9/chartex" xmlns:cx4="http://schemas.microsoft.com/office/drawing/2016/5/10/chartex" xmlns:cx5="http://schemas.microsoft.com/office/drawing/2016/5/11/chartex" xmlns:cx6="http://schemas.microsoft.com/office/drawing/2016/5/12/chartex" xmlns:cx7="http://schemas.microsoft.com/office/drawing/2016/5/13/chartex" xmlns:cx8="http://schemas.microsoft.com/office/drawing/2016/5/14/chartex" xmlns:cr="http://schemas.microsoft.com/office/comments/2020/reactions" xmlns:mc="http://schemas.openxmlformats.org/markup-compatibility/2006" xmlns:aink="http://schemas.microsoft.com/office/drawing/2016/ink" xmlns:am3d="http://schemas.microsoft.com/office/drawing/2017/model3d" xmlns:o="urn:schemas-microsoft-com:office:office" xmlns:oel="http://schemas.microsoft.com/office/2019/extlst" xmlns:r="http://schemas.openxmlformats.org/officeDocument/2006/relationships" xmlns:m="http://schemas.openxmlformats.org/officeDocument/2006/math" xmlns:v="urn:schemas-microsoft-com:vml" xmlns:wp14="http://schemas.microsoft.com/office/word/2010/wordprocessingDrawing" xmlns:wp="http://schemas.openxmlformats.org/drawingml/2006/wordprocessingDrawing" xmlns:w10="urn:schemas-microsoft-com:office:word" xmlns:w="http://schemas.openxmlformats.org/wordprocessingml/2006/main" xmlns:w14="http://schemas.microsoft.com/office/word/2010/wordml" xmlns:w15="http://schemas.microsoft.com/office/word/2012/wordml" xmlns:w16cex="http://schemas.microsoft.com/office/word/2018/wordml/cex" xmlns:w16cid="http://schemas.microsoft.com/office/word/2016/wordml/cid" xmlns:w16="http://schemas.microsoft.com/office/word/2018/wordml" xmlns:w16du="http://schemas.microsoft.com/office/word/2023/wordml/word16du" xmlns:w16sdtdh="http://schemas.microsoft.com/office/word/2020/wordml/sdtdatahash" xmlns:w16sdtfl="http://schemas.microsoft.com/office/word/2024/wordml/sdtformatlock" xmlns:w16se="http://schemas.microsoft.com/office/word/2015/wordml/symex" xmlns:wpg="http://schemas.microsoft.com/office/word/2010/wordprocessingGroup" xmlns:wpi="http://schemas.microsoft.com/office/word/2010/wordprocessingInk" xmlns:wne="http://schemas.microsoft.com/office/word/2006/wordml" xmlns:wps="http://schemas.microsoft.com/office/word/2010/wordprocessingShape" mc:Ignorable="w14 w15 w16se w16cid w16 w16cex w16sdtdh w16sdtfl cr w16du wp14">
+  <w16cex:commentExtensible w16cex:durableId="05BE6339" w16cex:dateUtc="2025-09-18T13:54:00Z"/>
+</w16cex:commentsExtensible>
+</file>
+
+<file path=word/commentsIds.xml><?xml version="1.0" encoding="utf-8"?>
+<w16cid:commentsIds xmlns:wpc="http://schemas.microsoft.com/office/word/2010/wordprocessingCanvas" xmlns:cx="http://schemas.microsoft.com/office/drawing/2014/chartex" xmlns:cx1="http://schemas.microsoft.com/office/drawing/2015/9/8/chartex" xmlns:cx2="http://schemas.microsoft.com/office/drawing/2015/10/21/chartex" xmlns:cx3="http://schemas.microsoft.com/office/drawing/2016/5/9/chartex" xmlns:cx4="http://schemas.microsoft.com/office/drawing/2016/5/10/chartex" xmlns:cx5="http://schemas.microsoft.com/office/drawing/2016/5/11/chartex" xmlns:cx6="http://schemas.microsoft.com/office/drawing/2016/5/12/chartex" xmlns:cx7="http://schemas.microsoft.com/office/drawing/2016/5/13/chartex" xmlns:cx8="http://schemas.microsoft.com/office/drawing/2016/5/14/chartex" xmlns:mc="http://schemas.openxmlformats.org/markup-compatibility/2006" xmlns:aink="http://schemas.microsoft.com/office/drawing/2016/ink" xmlns:am3d="http://schemas.microsoft.com/office/drawing/2017/model3d" xmlns:o="urn:schemas-microsoft-com:office:office" xmlns:oel="http://schemas.microsoft.com/office/2019/extlst" xmlns:r="http://schemas.openxmlformats.org/officeDocument/2006/relationships" xmlns:m="http://schemas.openxmlformats.org/officeDocument/2006/math" xmlns:v="urn:schemas-microsoft-com:vml" xmlns:wp14="http://schemas.microsoft.com/office/word/2010/wordprocessingDrawing" xmlns:wp="http://schemas.openxmlformats.org/drawingml/2006/wordprocessingDrawing" xmlns:w10="urn:schemas-microsoft-com:office:word" xmlns:w="http://schemas.openxmlformats.org/wordprocessingml/2006/main" xmlns:w14="http://schemas.microsoft.com/office/word/2010/wordml" xmlns:w15="http://schemas.microsoft.com/office/word/2012/wordml" xmlns:w16cex="http://schemas.microsoft.com/office/word/2018/wordml/cex" xmlns:w16cid="http://schemas.microsoft.com/office/word/2016/wordml/cid" xmlns:w16="http://schemas.microsoft.com/office/word/2018/wordml" xmlns:w16du="http://schemas.microsoft.com/office/word/2023/wordml/word16du" xmlns:w16sdtdh="http://schemas.microsoft.com/office/word/2020/wordml/sdtdatahash" xmlns:w16sdtfl="http://schemas.microsoft.com/office/word/2024/wordml/sdtformatlock" xmlns:w16se="http://schemas.microsoft.com/office/word/2015/wordml/symex" xmlns:wpg="http://schemas.microsoft.com/office/word/2010/wordprocessingGroup" xmlns:wpi="http://schemas.microsoft.com/office/word/2010/wordprocessingInk" xmlns:wne="http://schemas.microsoft.com/office/word/2006/wordml" xmlns:wps="http://schemas.microsoft.com/office/word/2010/wordprocessingShape" mc:Ignorable="w14 w15 w16se w16cid w16 w16cex w16sdtdh w16sdtfl w16du wp14">
+  <w16cid:commentId w16cid:paraId="55178A42" w16cid:durableId="05BE6339"/>
+</w16cid:commentsIds>
 </file>
 
 <file path=word/intelligence2.xml><?xml version="1.0" encoding="utf-8"?>
@@ -250,12 +531,20 @@
 </w:numbering>
 </file>
 
+<file path=word/people.xml><?xml version="1.0" encoding="utf-8"?>
+<w15:people xmlns:wpc="http://schemas.microsoft.com/office/word/2010/wordprocessingCanvas" xmlns:cx="http://schemas.microsoft.com/office/drawing/2014/chartex" xmlns:cx1="http://schemas.microsoft.com/office/drawing/2015/9/8/chartex" xmlns:cx2="http://schemas.microsoft.com/office/drawing/2015/10/21/chartex" xmlns:cx3="http://schemas.microsoft.com/office/drawing/2016/5/9/chartex" xmlns:cx4="http://schemas.microsoft.com/office/drawing/2016/5/10/chartex" xmlns:cx5="http://schemas.microsoft.com/office/drawing/2016/5/11/chartex" xmlns:cx6="http://schemas.microsoft.com/office/drawing/2016/5/12/chartex" xmlns:cx7="http://schemas.microsoft.com/office/drawing/2016/5/13/chartex" xmlns:cx8="http://schemas.microsoft.com/office/drawing/2016/5/14/chartex" xmlns:mc="http://schemas.openxmlformats.org/markup-compatibility/2006" xmlns:aink="http://schemas.microsoft.com/office/drawing/2016/ink" xmlns:am3d="http://schemas.microsoft.com/office/drawing/2017/model3d" xmlns:o="urn:schemas-microsoft-com:office:office" xmlns:oel="http://schemas.microsoft.com/office/2019/extlst" xmlns:r="http://schemas.openxmlformats.org/officeDocument/2006/relationships" xmlns:m="http://schemas.openxmlformats.org/officeDocument/2006/math" xmlns:v="urn:schemas-microsoft-com:vml" xmlns:wp14="http://schemas.microsoft.com/office/word/2010/wordprocessingDrawing" xmlns:wp="http://schemas.openxmlformats.org/drawingml/2006/wordprocessingDrawing" xmlns:w10="urn:schemas-microsoft-com:office:word" xmlns:w="http://schemas.openxmlformats.org/wordprocessingml/2006/main" xmlns:w14="http://schemas.microsoft.com/office/word/2010/wordml" xmlns:w15="http://schemas.microsoft.com/office/word/2012/wordml" xmlns:w16cex="http://schemas.microsoft.com/office/word/2018/wordml/cex" xmlns:w16cid="http://schemas.microsoft.com/office/word/2016/wordml/cid" xmlns:w16="http://schemas.microsoft.com/office/word/2018/wordml" xmlns:w16du="http://schemas.microsoft.com/office/word/2023/wordml/word16du" xmlns:w16sdtdh="http://schemas.microsoft.com/office/word/2020/wordml/sdtdatahash" xmlns:w16sdtfl="http://schemas.microsoft.com/office/word/2024/wordml/sdtformatlock" xmlns:w16se="http://schemas.microsoft.com/office/word/2015/wordml/symex" xmlns:wpg="http://schemas.microsoft.com/office/word/2010/wordprocessingGroup" xmlns:wpi="http://schemas.microsoft.com/office/word/2010/wordprocessingInk" xmlns:wne="http://schemas.microsoft.com/office/word/2006/wordml" xmlns:wps="http://schemas.microsoft.com/office/word/2010/wordprocessingShape" mc:Ignorable="w14 w15 w16se w16cid w16 w16cex w16sdtdh w16sdtfl w16du wp14">
+  <w15:person w15:author="Saul BOUCHEROT">
+    <w15:presenceInfo w15:providerId="AD" w15:userId="S::saul.boucherot@etu.u-paris.fr::2b38f846-7531-4176-ad81-8ec389e9547e"/>
+  </w15:person>
+</w15:people>
+</file>
+
 <file path=word/styles.xml><?xml version="1.0" encoding="utf-8"?>
 <w:styles xmlns:mc="http://schemas.openxmlformats.org/markup-compatibility/2006" xmlns:r="http://schemas.openxmlformats.org/officeDocument/2006/relationships" xmlns:w="http://schemas.openxmlformats.org/wordprocessingml/2006/main" xmlns:w14="http://schemas.microsoft.com/office/word/2010/wordml" xmlns:w15="http://schemas.microsoft.com/office/word/2012/wordml" xmlns:w16cex="http://schemas.microsoft.com/office/word/2018/wordml/cex" xmlns:w16cid="http://schemas.microsoft.com/office/word/2016/wordml/cid" xmlns:w16="http://schemas.microsoft.com/office/word/2018/wordml" xmlns:w16du="http://schemas.microsoft.com/office/word/2023/wordml/word16du" xmlns:w16sdtdh="http://schemas.microsoft.com/office/word/2020/wordml/sdtdatahash" xmlns:w16sdtfl="http://schemas.microsoft.com/office/word/2024/wordml/sdtformatlock" xmlns:w16se="http://schemas.microsoft.com/office/word/2015/wordml/symex" mc:Ignorable="w14 w15 w16se w16cid w16 w16cex w16sdtdh w16sdtfl w16du">
   <w:docDefaults>
     <w:rPrDefault>
       <w:rPr>
-        <w:rFonts w:asciiTheme="minorHAnsi" w:hAnsiTheme="minorHAnsi" w:eastAsiaTheme="minorHAnsi" w:cstheme="minorBidi"/>
+        <w:rFonts w:asciiTheme="minorHAnsi" w:eastAsiaTheme="minorHAnsi" w:hAnsiTheme="minorHAnsi" w:cstheme="minorBidi"/>
         <w:kern w:val="2"/>
         <w:sz w:val="24"/>
         <w:szCs w:val="24"/>
@@ -272,14 +561,14 @@
   <w:latentStyles w:defLockedState="0" w:defUIPriority="99" w:defSemiHidden="0" w:defUnhideWhenUsed="0" w:defQFormat="0" w:count="376">
     <w:lsdException w:name="Normal" w:uiPriority="0" w:qFormat="1"/>
     <w:lsdException w:name="heading 1" w:uiPriority="9" w:qFormat="1"/>
-    <w:lsdException w:name="heading 2" w:uiPriority="9" w:semiHidden="1" w:unhideWhenUsed="1" w:qFormat="1"/>
-    <w:lsdException w:name="heading 3" w:uiPriority="9" w:semiHidden="1" w:unhideWhenUsed="1" w:qFormat="1"/>
-    <w:lsdException w:name="heading 4" w:uiPriority="9" w:semiHidden="1" w:unhideWhenUsed="1" w:qFormat="1"/>
-    <w:lsdException w:name="heading 5" w:uiPriority="9" w:semiHidden="1" w:unhideWhenUsed="1" w:qFormat="1"/>
-    <w:lsdException w:name="heading 6" w:uiPriority="9" w:semiHidden="1" w:unhideWhenUsed="1" w:qFormat="1"/>
-    <w:lsdException w:name="heading 7" w:uiPriority="9" w:semiHidden="1" w:unhideWhenUsed="1" w:qFormat="1"/>
-    <w:lsdException w:name="heading 8" w:uiPriority="9" w:semiHidden="1" w:unhideWhenUsed="1" w:qFormat="1"/>
-    <w:lsdException w:name="heading 9" w:uiPriority="9" w:semiHidden="1" w:unhideWhenUsed="1" w:qFormat="1"/>
+    <w:lsdException w:name="heading 2" w:semiHidden="1" w:uiPriority="9" w:unhideWhenUsed="1" w:qFormat="1"/>
+    <w:lsdException w:name="heading 3" w:semiHidden="1" w:uiPriority="9" w:unhideWhenUsed="1" w:qFormat="1"/>
+    <w:lsdException w:name="heading 4" w:semiHidden="1" w:uiPriority="9" w:unhideWhenUsed="1" w:qFormat="1"/>
+    <w:lsdException w:name="heading 5" w:semiHidden="1" w:uiPriority="9" w:unhideWhenUsed="1" w:qFormat="1"/>
+    <w:lsdException w:name="heading 6" w:semiHidden="1" w:uiPriority="9" w:unhideWhenUsed="1" w:qFormat="1"/>
+    <w:lsdException w:name="heading 7" w:semiHidden="1" w:uiPriority="9" w:unhideWhenUsed="1" w:qFormat="1"/>
+    <w:lsdException w:name="heading 8" w:semiHidden="1" w:uiPriority="9" w:unhideWhenUsed="1" w:qFormat="1"/>
+    <w:lsdException w:name="heading 9" w:semiHidden="1" w:uiPriority="9" w:unhideWhenUsed="1" w:qFormat="1"/>
     <w:lsdException w:name="index 1" w:semiHidden="1" w:unhideWhenUsed="1"/>
     <w:lsdException w:name="index 2" w:semiHidden="1" w:unhideWhenUsed="1"/>
     <w:lsdException w:name="index 3" w:semiHidden="1" w:unhideWhenUsed="1"/>
@@ -289,22 +578,22 @@
     <w:lsdException w:name="index 7" w:semiHidden="1" w:unhideWhenUsed="1"/>
     <w:lsdException w:name="index 8" w:semiHidden="1" w:unhideWhenUsed="1"/>
     <w:lsdException w:name="index 9" w:semiHidden="1" w:unhideWhenUsed="1"/>
-    <w:lsdException w:name="toc 1" w:uiPriority="39" w:semiHidden="1" w:unhideWhenUsed="1"/>
-    <w:lsdException w:name="toc 2" w:uiPriority="39" w:semiHidden="1" w:unhideWhenUsed="1"/>
-    <w:lsdException w:name="toc 3" w:uiPriority="39" w:semiHidden="1" w:unhideWhenUsed="1"/>
-    <w:lsdException w:name="toc 4" w:uiPriority="39" w:semiHidden="1" w:unhideWhenUsed="1"/>
-    <w:lsdException w:name="toc 5" w:uiPriority="39" w:semiHidden="1" w:unhideWhenUsed="1"/>
-    <w:lsdException w:name="toc 6" w:uiPriority="39" w:semiHidden="1" w:unhideWhenUsed="1"/>
-    <w:lsdException w:name="toc 7" w:uiPriority="39" w:semiHidden="1" w:unhideWhenUsed="1"/>
-    <w:lsdException w:name="toc 8" w:uiPriority="39" w:semiHidden="1" w:unhideWhenUsed="1"/>
-    <w:lsdException w:name="toc 9" w:uiPriority="39" w:semiHidden="1" w:unhideWhenUsed="1"/>
+    <w:lsdException w:name="toc 1" w:semiHidden="1" w:uiPriority="39" w:unhideWhenUsed="1"/>
+    <w:lsdException w:name="toc 2" w:semiHidden="1" w:uiPriority="39" w:unhideWhenUsed="1"/>
+    <w:lsdException w:name="toc 3" w:semiHidden="1" w:uiPriority="39" w:unhideWhenUsed="1"/>
+    <w:lsdException w:name="toc 4" w:semiHidden="1" w:uiPriority="39" w:unhideWhenUsed="1"/>
+    <w:lsdException w:name="toc 5" w:semiHidden="1" w:uiPriority="39" w:unhideWhenUsed="1"/>
+    <w:lsdException w:name="toc 6" w:semiHidden="1" w:uiPriority="39" w:unhideWhenUsed="1"/>
+    <w:lsdException w:name="toc 7" w:semiHidden="1" w:uiPriority="39" w:unhideWhenUsed="1"/>
+    <w:lsdException w:name="toc 8" w:semiHidden="1" w:uiPriority="39" w:unhideWhenUsed="1"/>
+    <w:lsdException w:name="toc 9" w:semiHidden="1" w:uiPriority="39" w:unhideWhenUsed="1"/>
     <w:lsdException w:name="Normal Indent" w:semiHidden="1" w:unhideWhenUsed="1"/>
     <w:lsdException w:name="footnote text" w:semiHidden="1" w:unhideWhenUsed="1"/>
     <w:lsdException w:name="annotation text" w:semiHidden="1" w:unhideWhenUsed="1"/>
     <w:lsdException w:name="header" w:semiHidden="1" w:unhideWhenUsed="1"/>
     <w:lsdException w:name="footer" w:semiHidden="1" w:unhideWhenUsed="1"/>
     <w:lsdException w:name="index heading" w:semiHidden="1" w:unhideWhenUsed="1"/>
-    <w:lsdException w:name="caption" w:uiPriority="35" w:semiHidden="1" w:unhideWhenUsed="1" w:qFormat="1"/>
+    <w:lsdException w:name="caption" w:semiHidden="1" w:uiPriority="35" w:unhideWhenUsed="1" w:qFormat="1"/>
     <w:lsdException w:name="table of figures" w:semiHidden="1" w:unhideWhenUsed="1"/>
     <w:lsdException w:name="envelope address" w:semiHidden="1" w:unhideWhenUsed="1"/>
     <w:lsdException w:name="envelope return" w:semiHidden="1" w:unhideWhenUsed="1"/>
@@ -335,7 +624,7 @@
     <w:lsdException w:name="Title" w:uiPriority="10" w:qFormat="1"/>
     <w:lsdException w:name="Closing" w:semiHidden="1" w:unhideWhenUsed="1"/>
     <w:lsdException w:name="Signature" w:semiHidden="1" w:unhideWhenUsed="1"/>
-    <w:lsdException w:name="Default Paragraph Font" w:uiPriority="1" w:semiHidden="1" w:unhideWhenUsed="1"/>
+    <w:lsdException w:name="Default Paragraph Font" w:semiHidden="1" w:uiPriority="1" w:unhideWhenUsed="1"/>
     <w:lsdException w:name="Body Text" w:semiHidden="1" w:unhideWhenUsed="1"/>
     <w:lsdException w:name="Body Text Indent" w:semiHidden="1" w:unhideWhenUsed="1"/>
     <w:lsdException w:name="List Continue" w:semiHidden="1" w:unhideWhenUsed="1"/>
@@ -535,8 +824,8 @@
     <w:lsdException w:name="Subtle Reference" w:uiPriority="31" w:qFormat="1"/>
     <w:lsdException w:name="Intense Reference" w:uiPriority="32" w:qFormat="1"/>
     <w:lsdException w:name="Book Title" w:uiPriority="33" w:qFormat="1"/>
-    <w:lsdException w:name="Bibliography" w:uiPriority="37" w:semiHidden="1" w:unhideWhenUsed="1"/>
-    <w:lsdException w:name="TOC Heading" w:uiPriority="39" w:semiHidden="1" w:unhideWhenUsed="1" w:qFormat="1"/>
+    <w:lsdException w:name="Bibliography" w:semiHidden="1" w:uiPriority="37" w:unhideWhenUsed="1"/>
+    <w:lsdException w:name="TOC Heading" w:semiHidden="1" w:uiPriority="39" w:unhideWhenUsed="1" w:qFormat="1"/>
     <w:lsdException w:name="Plain Table 1" w:uiPriority="41"/>
     <w:lsdException w:name="Plain Table 2" w:uiPriority="42"/>
     <w:lsdException w:name="Plain Table 3" w:uiPriority="43"/>
@@ -647,12 +936,12 @@
     <w:lsdException w:name="Unresolved Mention" w:semiHidden="1" w:unhideWhenUsed="1"/>
     <w:lsdException w:name="Smart Link" w:semiHidden="1" w:unhideWhenUsed="1"/>
   </w:latentStyles>
-  <w:style w:type="paragraph" w:styleId="Normal" w:default="1">
+  <w:style w:type="paragraph" w:default="1" w:styleId="Normal">
     <w:name w:val="Normal"/>
     <w:qFormat/>
     <w:rsid w:val="005C2DBC"/>
   </w:style>
-  <w:style w:type="paragraph" w:styleId="Heading1">
+  <w:style w:type="paragraph" w:styleId="Titre1">
     <w:name w:val="heading 1"/>
     <w:basedOn w:val="Normal"/>
     <w:next w:val="Normal"/>
@@ -666,13 +955,13 @@
       <w:outlineLvl w:val="0"/>
     </w:pPr>
     <w:rPr>
-      <w:rFonts w:asciiTheme="majorHAnsi" w:hAnsiTheme="majorHAnsi" w:eastAsiaTheme="majorEastAsia" w:cstheme="majorBidi"/>
+      <w:rFonts w:asciiTheme="majorHAnsi" w:eastAsiaTheme="majorEastAsia" w:hAnsiTheme="majorHAnsi" w:cstheme="majorBidi"/>
       <w:color w:val="0F4761" w:themeColor="accent1" w:themeShade="BF"/>
       <w:sz w:val="40"/>
       <w:szCs w:val="40"/>
     </w:rPr>
   </w:style>
-  <w:style w:type="paragraph" w:styleId="Heading2">
+  <w:style w:type="paragraph" w:styleId="Titre2">
     <w:name w:val="heading 2"/>
     <w:basedOn w:val="Normal"/>
     <w:next w:val="Normal"/>
@@ -688,13 +977,13 @@
       <w:outlineLvl w:val="1"/>
     </w:pPr>
     <w:rPr>
-      <w:rFonts w:asciiTheme="majorHAnsi" w:hAnsiTheme="majorHAnsi" w:eastAsiaTheme="majorEastAsia" w:cstheme="majorBidi"/>
+      <w:rFonts w:asciiTheme="majorHAnsi" w:eastAsiaTheme="majorEastAsia" w:hAnsiTheme="majorHAnsi" w:cstheme="majorBidi"/>
       <w:color w:val="0F4761" w:themeColor="accent1" w:themeShade="BF"/>
       <w:sz w:val="32"/>
       <w:szCs w:val="32"/>
     </w:rPr>
   </w:style>
-  <w:style w:type="paragraph" w:styleId="Heading3">
+  <w:style w:type="paragraph" w:styleId="Titre3">
     <w:name w:val="heading 3"/>
     <w:basedOn w:val="Normal"/>
     <w:next w:val="Normal"/>
@@ -716,7 +1005,7 @@
       <w:szCs w:val="28"/>
     </w:rPr>
   </w:style>
-  <w:style w:type="paragraph" w:styleId="Heading4">
+  <w:style w:type="paragraph" w:styleId="Titre4">
     <w:name w:val="heading 4"/>
     <w:basedOn w:val="Normal"/>
     <w:next w:val="Normal"/>
@@ -738,7 +1027,7 @@
       <w:color w:val="0F4761" w:themeColor="accent1" w:themeShade="BF"/>
     </w:rPr>
   </w:style>
-  <w:style w:type="paragraph" w:styleId="Heading5">
+  <w:style w:type="paragraph" w:styleId="Titre5">
     <w:name w:val="heading 5"/>
     <w:basedOn w:val="Normal"/>
     <w:next w:val="Normal"/>
@@ -758,7 +1047,7 @@
       <w:color w:val="0F4761" w:themeColor="accent1" w:themeShade="BF"/>
     </w:rPr>
   </w:style>
-  <w:style w:type="paragraph" w:styleId="Heading6">
+  <w:style w:type="paragraph" w:styleId="Titre6">
     <w:name w:val="heading 6"/>
     <w:basedOn w:val="Normal"/>
     <w:next w:val="Normal"/>
@@ -780,7 +1069,7 @@
       <w:color w:val="595959" w:themeColor="text1" w:themeTint="A6"/>
     </w:rPr>
   </w:style>
-  <w:style w:type="paragraph" w:styleId="Heading7">
+  <w:style w:type="paragraph" w:styleId="Titre7">
     <w:name w:val="heading 7"/>
     <w:basedOn w:val="Normal"/>
     <w:next w:val="Normal"/>
@@ -800,7 +1089,7 @@
       <w:color w:val="595959" w:themeColor="text1" w:themeTint="A6"/>
     </w:rPr>
   </w:style>
-  <w:style w:type="paragraph" w:styleId="Heading8">
+  <w:style w:type="paragraph" w:styleId="Titre8">
     <w:name w:val="heading 8"/>
     <w:basedOn w:val="Normal"/>
     <w:next w:val="Normal"/>
@@ -822,7 +1111,7 @@
       <w:color w:val="272727" w:themeColor="text1" w:themeTint="D8"/>
     </w:rPr>
   </w:style>
-  <w:style w:type="paragraph" w:styleId="Heading9">
+  <w:style w:type="paragraph" w:styleId="Titre9">
     <w:name w:val="heading 9"/>
     <w:basedOn w:val="Normal"/>
     <w:next w:val="Normal"/>
@@ -842,13 +1131,13 @@
       <w:color w:val="272727" w:themeColor="text1" w:themeTint="D8"/>
     </w:rPr>
   </w:style>
-  <w:style w:type="character" w:styleId="DefaultParagraphFont" w:default="1">
+  <w:style w:type="character" w:default="1" w:styleId="Policepardfaut">
     <w:name w:val="Default Paragraph Font"/>
     <w:uiPriority w:val="1"/>
     <w:semiHidden/>
     <w:unhideWhenUsed/>
   </w:style>
-  <w:style w:type="table" w:styleId="TableNormal" w:default="1">
+  <w:style w:type="table" w:default="1" w:styleId="TableauNormal">
     <w:name w:val="Normal Table"/>
     <w:uiPriority w:val="99"/>
     <w:semiHidden/>
@@ -863,28 +1152,28 @@
       </w:tblCellMar>
     </w:tblPr>
   </w:style>
-  <w:style w:type="numbering" w:styleId="NoList" w:default="1">
+  <w:style w:type="numbering" w:default="1" w:styleId="Aucuneliste">
     <w:name w:val="No List"/>
     <w:uiPriority w:val="99"/>
     <w:semiHidden/>
     <w:unhideWhenUsed/>
   </w:style>
-  <w:style w:type="character" w:styleId="TitleChar1" w:customStyle="1">
+  <w:style w:type="character" w:customStyle="1" w:styleId="TitleChar1">
     <w:name w:val="Title Char1"/>
-    <w:basedOn w:val="DefaultParagraphFont"/>
+    <w:basedOn w:val="Policepardfaut"/>
     <w:uiPriority w:val="10"/>
     <w:rsid w:val="000149D4"/>
     <w:rPr>
-      <w:rFonts w:asciiTheme="majorHAnsi" w:hAnsiTheme="majorHAnsi" w:eastAsiaTheme="majorEastAsia" w:cstheme="majorBidi"/>
+      <w:rFonts w:asciiTheme="majorHAnsi" w:eastAsiaTheme="majorEastAsia" w:hAnsiTheme="majorHAnsi" w:cstheme="majorBidi"/>
       <w:spacing w:val="-10"/>
       <w:kern w:val="28"/>
       <w:sz w:val="56"/>
       <w:szCs w:val="56"/>
     </w:rPr>
   </w:style>
-  <w:style w:type="character" w:styleId="SubtitleChar1" w:customStyle="1">
+  <w:style w:type="character" w:customStyle="1" w:styleId="SubtitleChar1">
     <w:name w:val="Subtitle Char1"/>
-    <w:basedOn w:val="DefaultParagraphFont"/>
+    <w:basedOn w:val="Policepardfaut"/>
     <w:uiPriority w:val="11"/>
     <w:rsid w:val="000149D4"/>
     <w:rPr>
@@ -895,9 +1184,9 @@
       <w:szCs w:val="28"/>
     </w:rPr>
   </w:style>
-  <w:style w:type="character" w:styleId="QuoteChar1" w:customStyle="1">
+  <w:style w:type="character" w:customStyle="1" w:styleId="QuoteChar1">
     <w:name w:val="Quote Char1"/>
-    <w:basedOn w:val="DefaultParagraphFont"/>
+    <w:basedOn w:val="Policepardfaut"/>
     <w:uiPriority w:val="29"/>
     <w:rsid w:val="000149D4"/>
     <w:rPr>
@@ -906,9 +1195,9 @@
       <w:color w:val="404040" w:themeColor="text1" w:themeTint="BF"/>
     </w:rPr>
   </w:style>
-  <w:style w:type="character" w:styleId="IntenseQuoteChar1" w:customStyle="1">
+  <w:style w:type="character" w:customStyle="1" w:styleId="IntenseQuoteChar1">
     <w:name w:val="Intense Quote Char1"/>
-    <w:basedOn w:val="DefaultParagraphFont"/>
+    <w:basedOn w:val="Policepardfaut"/>
     <w:uiPriority w:val="30"/>
     <w:rsid w:val="000149D4"/>
     <w:rPr>
@@ -917,9 +1206,9 @@
       <w:color w:val="0F4761" w:themeColor="accent1" w:themeShade="BF"/>
     </w:rPr>
   </w:style>
-  <w:style w:type="character" w:styleId="Hyperlink">
+  <w:style w:type="character" w:styleId="Lienhypertexte">
     <w:name w:val="Hyperlink"/>
-    <w:basedOn w:val="DefaultParagraphFont"/>
+    <w:basedOn w:val="Policepardfaut"/>
     <w:uiPriority w:val="99"/>
     <w:unhideWhenUsed/>
     <w:rsid w:val="00E2243C"/>
@@ -928,7 +1217,7 @@
       <w:u w:val="single"/>
     </w:rPr>
   </w:style>
-  <w:style w:type="paragraph" w:styleId="ListParagraph">
+  <w:style w:type="paragraph" w:styleId="Paragraphedeliste">
     <w:name w:val="List Paragraph"/>
     <w:basedOn w:val="Normal"/>
     <w:uiPriority w:val="34"/>
@@ -939,9 +1228,9 @@
       <w:contextualSpacing/>
     </w:pPr>
   </w:style>
-  <w:style w:type="character" w:styleId="IntenseEmphasis">
+  <w:style w:type="character" w:styleId="Accentuationintense">
     <w:name w:val="Intense Emphasis"/>
-    <w:basedOn w:val="DefaultParagraphFont"/>
+    <w:basedOn w:val="Policepardfaut"/>
     <w:uiPriority w:val="21"/>
     <w:qFormat/>
     <w:rsid w:val="00D216F5"/>
@@ -951,9 +1240,9 @@
       <w:color w:val="0F4761" w:themeColor="accent1" w:themeShade="BF"/>
     </w:rPr>
   </w:style>
-  <w:style w:type="character" w:styleId="IntenseReference">
+  <w:style w:type="character" w:styleId="Rfrenceintense">
     <w:name w:val="Intense Reference"/>
-    <w:basedOn w:val="DefaultParagraphFont"/>
+    <w:basedOn w:val="Policepardfaut"/>
     <w:uiPriority w:val="32"/>
     <w:qFormat/>
     <w:rsid w:val="00D216F5"/>
@@ -965,9 +1254,9 @@
       <w:spacing w:val="5"/>
     </w:rPr>
   </w:style>
-  <w:style w:type="character" w:styleId="Emphasis">
+  <w:style w:type="character" w:styleId="Accentuation">
     <w:name w:val="Emphasis"/>
-    <w:basedOn w:val="DefaultParagraphFont"/>
+    <w:basedOn w:val="Policepardfaut"/>
     <w:uiPriority w:val="20"/>
     <w:qFormat/>
     <w:rsid w:val="00D216F5"/>
@@ -976,9 +1265,9 @@
       <w:iCs/>
     </w:rPr>
   </w:style>
-  <w:style w:type="character" w:styleId="BookTitle">
+  <w:style w:type="character" w:styleId="Titredulivre">
     <w:name w:val="Book Title"/>
-    <w:basedOn w:val="DefaultParagraphFont"/>
+    <w:basedOn w:val="Policepardfaut"/>
     <w:uiPriority w:val="33"/>
     <w:qFormat/>
     <w:rsid w:val="00D216F5"/>
@@ -990,34 +1279,34 @@
       <w:spacing w:val="5"/>
     </w:rPr>
   </w:style>
-  <w:style w:type="character" w:styleId="Heading1Char" w:customStyle="1">
+  <w:style w:type="character" w:customStyle="1" w:styleId="Heading1Char">
     <w:name w:val="Heading 1 Char"/>
-    <w:basedOn w:val="DefaultParagraphFont"/>
+    <w:basedOn w:val="Policepardfaut"/>
     <w:uiPriority w:val="9"/>
     <w:rsid w:val="005C2DBC"/>
     <w:rPr>
-      <w:rFonts w:asciiTheme="majorHAnsi" w:hAnsiTheme="majorHAnsi" w:eastAsiaTheme="majorEastAsia" w:cstheme="majorBidi"/>
+      <w:rFonts w:asciiTheme="majorHAnsi" w:eastAsiaTheme="majorEastAsia" w:hAnsiTheme="majorHAnsi" w:cstheme="majorBidi"/>
       <w:color w:val="0F4761" w:themeColor="accent1" w:themeShade="BF"/>
       <w:sz w:val="40"/>
       <w:szCs w:val="40"/>
     </w:rPr>
   </w:style>
-  <w:style w:type="character" w:styleId="Heading2Char" w:customStyle="1">
+  <w:style w:type="character" w:customStyle="1" w:styleId="Heading2Char">
     <w:name w:val="Heading 2 Char"/>
-    <w:basedOn w:val="DefaultParagraphFont"/>
+    <w:basedOn w:val="Policepardfaut"/>
     <w:uiPriority w:val="9"/>
     <w:semiHidden/>
     <w:rsid w:val="005C2DBC"/>
     <w:rPr>
-      <w:rFonts w:asciiTheme="majorHAnsi" w:hAnsiTheme="majorHAnsi" w:eastAsiaTheme="majorEastAsia" w:cstheme="majorBidi"/>
+      <w:rFonts w:asciiTheme="majorHAnsi" w:eastAsiaTheme="majorEastAsia" w:hAnsiTheme="majorHAnsi" w:cstheme="majorBidi"/>
       <w:color w:val="0F4761" w:themeColor="accent1" w:themeShade="BF"/>
       <w:sz w:val="32"/>
       <w:szCs w:val="32"/>
     </w:rPr>
   </w:style>
-  <w:style w:type="character" w:styleId="Heading3Char" w:customStyle="1">
+  <w:style w:type="character" w:customStyle="1" w:styleId="Heading3Char">
     <w:name w:val="Heading 3 Char"/>
-    <w:basedOn w:val="DefaultParagraphFont"/>
+    <w:basedOn w:val="Policepardfaut"/>
     <w:uiPriority w:val="9"/>
     <w:semiHidden/>
     <w:rsid w:val="005C2DBC"/>
@@ -1028,9 +1317,9 @@
       <w:szCs w:val="28"/>
     </w:rPr>
   </w:style>
-  <w:style w:type="character" w:styleId="Heading4Char" w:customStyle="1">
+  <w:style w:type="character" w:customStyle="1" w:styleId="Heading4Char">
     <w:name w:val="Heading 4 Char"/>
-    <w:basedOn w:val="DefaultParagraphFont"/>
+    <w:basedOn w:val="Policepardfaut"/>
     <w:uiPriority w:val="9"/>
     <w:semiHidden/>
     <w:rsid w:val="005C2DBC"/>
@@ -1041,9 +1330,9 @@
       <w:color w:val="0F4761" w:themeColor="accent1" w:themeShade="BF"/>
     </w:rPr>
   </w:style>
-  <w:style w:type="character" w:styleId="Heading5Char" w:customStyle="1">
+  <w:style w:type="character" w:customStyle="1" w:styleId="Heading5Char">
     <w:name w:val="Heading 5 Char"/>
-    <w:basedOn w:val="DefaultParagraphFont"/>
+    <w:basedOn w:val="Policepardfaut"/>
     <w:uiPriority w:val="9"/>
     <w:semiHidden/>
     <w:rsid w:val="005C2DBC"/>
@@ -1052,9 +1341,9 @@
       <w:color w:val="0F4761" w:themeColor="accent1" w:themeShade="BF"/>
     </w:rPr>
   </w:style>
-  <w:style w:type="character" w:styleId="Heading6Char" w:customStyle="1">
+  <w:style w:type="character" w:customStyle="1" w:styleId="Heading6Char">
     <w:name w:val="Heading 6 Char"/>
-    <w:basedOn w:val="DefaultParagraphFont"/>
+    <w:basedOn w:val="Policepardfaut"/>
     <w:uiPriority w:val="9"/>
     <w:semiHidden/>
     <w:rsid w:val="005C2DBC"/>
@@ -1065,9 +1354,9 @@
       <w:color w:val="595959" w:themeColor="text1" w:themeTint="A6"/>
     </w:rPr>
   </w:style>
-  <w:style w:type="character" w:styleId="Heading7Char" w:customStyle="1">
+  <w:style w:type="character" w:customStyle="1" w:styleId="Heading7Char">
     <w:name w:val="Heading 7 Char"/>
-    <w:basedOn w:val="DefaultParagraphFont"/>
+    <w:basedOn w:val="Policepardfaut"/>
     <w:uiPriority w:val="9"/>
     <w:semiHidden/>
     <w:rsid w:val="005C2DBC"/>
@@ -1076,9 +1365,9 @@
       <w:color w:val="595959" w:themeColor="text1" w:themeTint="A6"/>
     </w:rPr>
   </w:style>
-  <w:style w:type="character" w:styleId="Heading8Char" w:customStyle="1">
+  <w:style w:type="character" w:customStyle="1" w:styleId="Heading8Char">
     <w:name w:val="Heading 8 Char"/>
-    <w:basedOn w:val="DefaultParagraphFont"/>
+    <w:basedOn w:val="Policepardfaut"/>
     <w:uiPriority w:val="9"/>
     <w:semiHidden/>
     <w:rsid w:val="005C2DBC"/>
@@ -1089,22 +1378,59 @@
       <w:color w:val="272727" w:themeColor="text1" w:themeTint="D8"/>
     </w:rPr>
   </w:style>
-  <w:style w:type="character" w:styleId="Heading9Char" w:customStyle="1">
+  <w:style w:type="character" w:customStyle="1" w:styleId="Heading9Char">
     <w:name w:val="Heading 9 Char"/>
-    <w:basedOn w:val="DefaultParagraphFont"/>
+    <w:basedOn w:val="Policepardfaut"/>
     <w:uiPriority w:val="9"/>
     <w:semiHidden/>
     <w:rsid w:val="005C2DBC"/>
     <w:rPr>
       <w:rFonts w:eastAsiaTheme="majorEastAsia" w:cstheme="majorBidi"/>
       <w:color w:val="272727" w:themeColor="text1" w:themeTint="D8"/>
+    </w:rPr>
+  </w:style>
+  <w:style w:type="paragraph" w:styleId="Commentaire">
+    <w:name w:val="annotation text"/>
+    <w:basedOn w:val="Normal"/>
+    <w:link w:val="CommentaireCar"/>
+    <w:uiPriority w:val="99"/>
+    <w:semiHidden/>
+    <w:unhideWhenUsed/>
+    <w:pPr>
+      <w:spacing w:line="240" w:lineRule="auto"/>
+    </w:pPr>
+    <w:rPr>
+      <w:sz w:val="20"/>
+      <w:szCs w:val="20"/>
+    </w:rPr>
+  </w:style>
+  <w:style w:type="character" w:customStyle="1" w:styleId="CommentaireCar">
+    <w:name w:val="Commentaire Car"/>
+    <w:basedOn w:val="Policepardfaut"/>
+    <w:link w:val="Commentaire"/>
+    <w:uiPriority w:val="99"/>
+    <w:semiHidden/>
+    <w:rPr>
+      <w:sz w:val="20"/>
+      <w:szCs w:val="20"/>
+    </w:rPr>
+  </w:style>
+  <w:style w:type="character" w:styleId="Marquedecommentaire">
+    <w:name w:val="annotation reference"/>
+    <w:basedOn w:val="Policepardfaut"/>
+    <w:uiPriority w:val="99"/>
+    <w:semiHidden/>
+    <w:unhideWhenUsed/>
+    <w:rPr>
+      <w:sz w:val="16"/>
+      <w:szCs w:val="16"/>
     </w:rPr>
   </w:style>
 </w:styles>
 </file>
 
 <file path=word/theme/theme1.xml><?xml version="1.0" encoding="utf-8"?>
-<a:theme xmlns:a="http://schemas.openxmlformats.org/drawingml/2006/main" xmlns:thm15="http://schemas.microsoft.com/office/thememl/2012/main" name="Thème Office">
+<a:theme xmlns:a="http://schemas.openxmlformats.org/drawingml/2006/main" name="Thème Office">
   <a:themeElements>
     <a:clrScheme name="Office">
       <a:dk1>

</xml_diff>